<commit_message>
Pre-final changes to manuscript
</commit_message>
<xml_diff>
--- a/manuscripts/cprd/LRA_dementia_supp_materials_v4.docx
+++ b/manuscripts/cprd/LRA_dementia_supp_materials_v4.docx
@@ -6,8 +6,19 @@
       <w:pPr>
         <w:pStyle w:val="Date"/>
       </w:pPr>
-      <w:r>
-        <w:t>Supplementary Files updated: 28 July, 2021</w:t>
+      <w:bookmarkStart w:id="0" w:name="references-for-supplementary-materials"/>
+      <w:bookmarkStart w:id="1" w:name="refs"/>
+      <w:bookmarkStart w:id="2" w:name="ref-wright2017"/>
+      <w:r>
+        <w:t xml:space="preserve">Supplementary Files updated: 28 </w:t>
+      </w:r>
+      <w:proofErr w:type="gramStart"/>
+      <w:r>
+        <w:t>July,</w:t>
+      </w:r>
+      <w:proofErr w:type="gramEnd"/>
+      <w:r>
+        <w:t xml:space="preserve"> 2021</w:t>
       </w:r>
     </w:p>
     <w:sdt>
@@ -25,7 +36,6 @@
           <w:docPartUnique/>
         </w:docPartObj>
       </w:sdtPr>
-      <w:sdtEndPr/>
       <w:sdtContent>
         <w:p>
           <w:pPr>
@@ -1320,33 +1330,39 @@
       <w:pPr>
         <w:pStyle w:val="Heading1"/>
       </w:pPr>
-      <w:bookmarkStart w:id="0" w:name="supp-mat"/>
-      <w:bookmarkStart w:id="1" w:name="_Toc78371553"/>
-      <w:r>
+      <w:bookmarkStart w:id="3" w:name="_Toc78371553"/>
+      <w:bookmarkStart w:id="4" w:name="supp-mat"/>
+      <w:r>
+        <w:lastRenderedPageBreak/>
         <w:t>Supplementary Materials</w:t>
-      </w:r>
-      <w:bookmarkEnd w:id="1"/>
-    </w:p>
-    <w:p>
-      <w:pPr>
-        <w:pStyle w:val="Heading2"/>
-      </w:pPr>
-      <w:bookmarkStart w:id="2" w:name="supp-mat-protocol"/>
-      <w:bookmarkStart w:id="3" w:name="_Toc78371554"/>
-      <w:r>
-        <w:t>Supplementary Material 1: Changes to protocol</w:t>
       </w:r>
       <w:bookmarkEnd w:id="3"/>
     </w:p>
     <w:p>
       <w:pPr>
+        <w:pStyle w:val="Heading2"/>
+      </w:pPr>
+      <w:bookmarkStart w:id="5" w:name="_Toc78371554"/>
+      <w:bookmarkStart w:id="6" w:name="supp-mat-protocol"/>
+      <w:r>
+        <w:t>Supplementary Material 1: Changes to protocol</w:t>
+      </w:r>
+      <w:bookmarkEnd w:id="5"/>
+    </w:p>
+    <w:p>
+      <w:pPr>
         <w:pStyle w:val="FirstParagraph"/>
       </w:pPr>
       <w:r>
-        <w:t xml:space="preserve">Any changes made to the approved procotol are “Minor amendments” </w:t>
-      </w:r>
-      <w:r>
-        <w:t>as per the ISAC criteria, specifically falling under the category of “Additional methods to further control for confounding or sensitivity analysis provided these are to be reported as secondary to the main findings.”</w:t>
+        <w:t xml:space="preserve">Any changes made to the approved </w:t>
+      </w:r>
+      <w:proofErr w:type="spellStart"/>
+      <w:r>
+        <w:t>procotol</w:t>
+      </w:r>
+      <w:proofErr w:type="spellEnd"/>
+      <w:r>
+        <w:t xml:space="preserve"> are “Minor amendments” as per the ISAC criteria, specifically falling under the category of “Additional methods to further control for confounding or sensitivity analysis provided these are to be reported as secondary to the main findings.”</w:t>
       </w:r>
     </w:p>
     <w:p>
@@ -1366,10 +1382,7 @@
         </w:numPr>
       </w:pPr>
       <w:r>
-        <w:t>Use of a time-va</w:t>
-      </w:r>
-      <w:r>
-        <w:t>rying treatment indicator, to correctly classify time-at-risk.</w:t>
+        <w:t>Use of a time-varying treatment indicator, to correctly classify time-at-risk.</w:t>
       </w:r>
     </w:p>
     <w:p>
@@ -1393,35 +1406,33 @@
       <w:pPr>
         <w:pStyle w:val="Heading1"/>
       </w:pPr>
-      <w:bookmarkStart w:id="4" w:name="supp-tab"/>
-      <w:bookmarkStart w:id="5" w:name="_Toc78371555"/>
-      <w:bookmarkEnd w:id="0"/>
-      <w:bookmarkEnd w:id="2"/>
-      <w:r>
+      <w:bookmarkStart w:id="7" w:name="_Toc78371555"/>
+      <w:bookmarkStart w:id="8" w:name="supp-tab"/>
+      <w:bookmarkEnd w:id="4"/>
+      <w:bookmarkEnd w:id="6"/>
+      <w:r>
+        <w:lastRenderedPageBreak/>
         <w:t>Supplementary tables</w:t>
-      </w:r>
-      <w:bookmarkEnd w:id="5"/>
-    </w:p>
-    <w:p>
-      <w:pPr>
-        <w:pStyle w:val="Heading2"/>
-      </w:pPr>
-      <w:bookmarkStart w:id="6" w:name="supp-tab-strobe"/>
-      <w:bookmarkStart w:id="7" w:name="_Toc78371556"/>
-      <w:r>
-        <w:t>Supplementary Table 1: RECORD Reporting Guidelines</w:t>
       </w:r>
       <w:bookmarkEnd w:id="7"/>
     </w:p>
     <w:p>
       <w:pPr>
+        <w:pStyle w:val="Heading2"/>
+      </w:pPr>
+      <w:bookmarkStart w:id="9" w:name="_Toc78371556"/>
+      <w:bookmarkStart w:id="10" w:name="supp-tab-strobe"/>
+      <w:r>
+        <w:t>Supplementary Table 1: RECORD Reporting Guidelines</w:t>
+      </w:r>
+      <w:bookmarkEnd w:id="9"/>
+    </w:p>
+    <w:p>
+      <w:pPr>
         <w:pStyle w:val="FirstParagraph"/>
       </w:pPr>
       <w:r>
-        <w:t>A copy of the RECORD Checklist(1) is provid</w:t>
-      </w:r>
-      <w:r>
-        <w:t>ed below.</w:t>
+        <w:t>A copy of the RECORD Checklist(1) is provided below.</w:t>
       </w:r>
     </w:p>
     <w:p>
@@ -1445,23 +1456,21 @@
       <w:pPr>
         <w:pStyle w:val="Heading2"/>
       </w:pPr>
-      <w:bookmarkStart w:id="8" w:name="Xe61b05c12d1bb0bc8508d0d2c4891fde1be1167"/>
-      <w:bookmarkStart w:id="9" w:name="_Toc78371557"/>
-      <w:bookmarkEnd w:id="6"/>
-      <w:r>
+      <w:bookmarkStart w:id="11" w:name="_Toc78371557"/>
+      <w:bookmarkStart w:id="12" w:name="Xe61b05c12d1bb0bc8508d0d2c4891fde1be1167"/>
+      <w:bookmarkEnd w:id="10"/>
+      <w:r>
+        <w:lastRenderedPageBreak/>
         <w:t>Supplementary Table 2: Definition of exposures and covariates</w:t>
       </w:r>
-      <w:bookmarkEnd w:id="9"/>
+      <w:bookmarkEnd w:id="11"/>
     </w:p>
     <w:p>
       <w:pPr>
         <w:pStyle w:val="FirstParagraph"/>
       </w:pPr>
       <w:r>
-        <w:t>The code lists used to define covariates adjusted for in the fully-adjusted model (see Supplementary Table 1) were originally created for use in a previous analysis.(</w:t>
-      </w:r>
-      <w:r>
-        <w:t>2) Some code lists were built on or adapted from previous published work,(3–5) and these are noted in the table.</w:t>
+        <w:t>The code lists used to define covariates adjusted for in the fully-adjusted model (see Supplementary Table 1) were originally created for use in a previous analysis.(2) Some code lists were built on or adapted from previous published work,(3–5) and these are noted in the table.</w:t>
       </w:r>
     </w:p>
     <w:p>
@@ -1471,11 +1480,11 @@
       <w:r>
         <w:t xml:space="preserve">Table 1: </w:t>
       </w:r>
-      <w:bookmarkStart w:id="10" w:name="tab:covariateDef-table"/>
+      <w:bookmarkStart w:id="13" w:name="tab:covariateDef-table"/>
       <w:r>
         <w:t>Definition of covariates adjusted for in the Cox PR model.</w:t>
       </w:r>
-      <w:bookmarkEnd w:id="10"/>
+      <w:bookmarkEnd w:id="13"/>
     </w:p>
     <w:tbl>
       <w:tblPr>
@@ -1813,16 +1822,7 @@
                 <w:sz w:val="18"/>
                 <w:szCs w:val="18"/>
               </w:rPr>
-              <w:t>Charlson index implemented using Read code lists. (2) Code lists based on those by Taylo</w:t>
-            </w:r>
-            <w:r>
-              <w:rPr>
-                <w:rFonts w:ascii="Arial" w:eastAsia="Arial" w:hAnsi="Arial" w:cs="Arial"/>
-                <w:color w:val="000000"/>
-                <w:sz w:val="18"/>
-                <w:szCs w:val="18"/>
-              </w:rPr>
-              <w:t>r et al. (3)</w:t>
+              <w:t>Charlson index implemented using Read code lists. (2) Code lists based on those by Taylor et al. (3)</w:t>
             </w:r>
           </w:p>
         </w:tc>
@@ -1886,7 +1886,27 @@
                 <w:sz w:val="18"/>
                 <w:szCs w:val="18"/>
               </w:rPr>
-              <w:t>2010 English Index of Multiple Deprivation (IMD) at the ?twentile? level, where 1 represents the least deprived and 20 the most deprived.</w:t>
+              <w:t>2010 English Index of Multiple Deprivation (IMD) at the ?</w:t>
+            </w:r>
+            <w:proofErr w:type="spellStart"/>
+            <w:r>
+              <w:rPr>
+                <w:rFonts w:ascii="Arial" w:eastAsia="Arial" w:hAnsi="Arial" w:cs="Arial"/>
+                <w:color w:val="000000"/>
+                <w:sz w:val="18"/>
+                <w:szCs w:val="18"/>
+              </w:rPr>
+              <w:t>twentile</w:t>
+            </w:r>
+            <w:proofErr w:type="spellEnd"/>
+            <w:r>
+              <w:rPr>
+                <w:rFonts w:ascii="Arial" w:eastAsia="Arial" w:hAnsi="Arial" w:cs="Arial"/>
+                <w:color w:val="000000"/>
+                <w:sz w:val="18"/>
+                <w:szCs w:val="18"/>
+              </w:rPr>
+              <w:t>? level, where 1 represents the least deprived and 20 the most deprived.</w:t>
             </w:r>
           </w:p>
         </w:tc>
@@ -2014,7 +2034,27 @@
                 <w:sz w:val="18"/>
                 <w:szCs w:val="18"/>
               </w:rPr>
-              <w:t>Recorded value (current, former or never).</w:t>
+              <w:t xml:space="preserve">Recorded value (current, </w:t>
+            </w:r>
+            <w:proofErr w:type="gramStart"/>
+            <w:r>
+              <w:rPr>
+                <w:rFonts w:ascii="Arial" w:eastAsia="Arial" w:hAnsi="Arial" w:cs="Arial"/>
+                <w:color w:val="000000"/>
+                <w:sz w:val="18"/>
+                <w:szCs w:val="18"/>
+              </w:rPr>
+              <w:t>former</w:t>
+            </w:r>
+            <w:proofErr w:type="gramEnd"/>
+            <w:r>
+              <w:rPr>
+                <w:rFonts w:ascii="Arial" w:eastAsia="Arial" w:hAnsi="Arial" w:cs="Arial"/>
+                <w:color w:val="000000"/>
+                <w:sz w:val="18"/>
+                <w:szCs w:val="18"/>
+              </w:rPr>
+              <w:t xml:space="preserve"> or never).</w:t>
             </w:r>
           </w:p>
         </w:tc>
@@ -2078,7 +2118,27 @@
                 <w:sz w:val="18"/>
                 <w:szCs w:val="18"/>
               </w:rPr>
-              <w:t>Most recent of recorded value (current, former or never) or Read code indicating a recorded value. Code lists based on those by Wright et al. (4)</w:t>
+              <w:t xml:space="preserve">Most recent of recorded value (current, </w:t>
+            </w:r>
+            <w:proofErr w:type="gramStart"/>
+            <w:r>
+              <w:rPr>
+                <w:rFonts w:ascii="Arial" w:eastAsia="Arial" w:hAnsi="Arial" w:cs="Arial"/>
+                <w:color w:val="000000"/>
+                <w:sz w:val="18"/>
+                <w:szCs w:val="18"/>
+              </w:rPr>
+              <w:t>former</w:t>
+            </w:r>
+            <w:proofErr w:type="gramEnd"/>
+            <w:r>
+              <w:rPr>
+                <w:rFonts w:ascii="Arial" w:eastAsia="Arial" w:hAnsi="Arial" w:cs="Arial"/>
+                <w:color w:val="000000"/>
+                <w:sz w:val="18"/>
+                <w:szCs w:val="18"/>
+              </w:rPr>
+              <w:t xml:space="preserve"> or never) or Read code indicating a recorded value. Code lists based on those by Wright et al. (4)</w:t>
             </w:r>
           </w:p>
         </w:tc>
@@ -2142,16 +2202,7 @@
                 <w:sz w:val="18"/>
                 <w:szCs w:val="18"/>
               </w:rPr>
-              <w:t xml:space="preserve">Recorded value if available, or a calculated value using the last recorded height and weight </w:t>
-            </w:r>
-            <w:r>
-              <w:rPr>
-                <w:rFonts w:ascii="Arial" w:eastAsia="Arial" w:hAnsi="Arial" w:cs="Arial"/>
-                <w:color w:val="000000"/>
-                <w:sz w:val="18"/>
-                <w:szCs w:val="18"/>
-              </w:rPr>
-              <w:t>measurements. Measurements taken before the age of 25 were excluded to ensure adult measurements were used.</w:t>
+              <w:t>Recorded value if available, or a calculated value using the last recorded height and weight measurements. Measurements taken before the age of 25 were excluded to ensure adult measurements were used.</w:t>
             </w:r>
           </w:p>
         </w:tc>
@@ -2343,7 +2394,27 @@
                 <w:sz w:val="18"/>
                 <w:szCs w:val="18"/>
               </w:rPr>
-              <w:t>Continuous value recorded as test result ("enttype==163 &amp; test_data1==3")</w:t>
+              <w:t>Continuous value recorded as test result ("</w:t>
+            </w:r>
+            <w:proofErr w:type="spellStart"/>
+            <w:r>
+              <w:rPr>
+                <w:rFonts w:ascii="Arial" w:eastAsia="Arial" w:hAnsi="Arial" w:cs="Arial"/>
+                <w:color w:val="000000"/>
+                <w:sz w:val="18"/>
+                <w:szCs w:val="18"/>
+              </w:rPr>
+              <w:t>enttype</w:t>
+            </w:r>
+            <w:proofErr w:type="spellEnd"/>
+            <w:r>
+              <w:rPr>
+                <w:rFonts w:ascii="Arial" w:eastAsia="Arial" w:hAnsi="Arial" w:cs="Arial"/>
+                <w:color w:val="000000"/>
+                <w:sz w:val="18"/>
+                <w:szCs w:val="18"/>
+              </w:rPr>
+              <w:t>==163 &amp; test_data1==3")</w:t>
             </w:r>
           </w:p>
         </w:tc>
@@ -2407,7 +2478,27 @@
                 <w:sz w:val="18"/>
                 <w:szCs w:val="18"/>
               </w:rPr>
-              <w:t>Continuous value recorded as test result ("enttype==177 &amp; test_data1==3")</w:t>
+              <w:t>Continuous value recorded as test result ("</w:t>
+            </w:r>
+            <w:proofErr w:type="spellStart"/>
+            <w:r>
+              <w:rPr>
+                <w:rFonts w:ascii="Arial" w:eastAsia="Arial" w:hAnsi="Arial" w:cs="Arial"/>
+                <w:color w:val="000000"/>
+                <w:sz w:val="18"/>
+                <w:szCs w:val="18"/>
+              </w:rPr>
+              <w:t>enttype</w:t>
+            </w:r>
+            <w:proofErr w:type="spellEnd"/>
+            <w:r>
+              <w:rPr>
+                <w:rFonts w:ascii="Arial" w:eastAsia="Arial" w:hAnsi="Arial" w:cs="Arial"/>
+                <w:color w:val="000000"/>
+                <w:sz w:val="18"/>
+                <w:szCs w:val="18"/>
+              </w:rPr>
+              <w:t>==177 &amp; test_data1==3")</w:t>
             </w:r>
           </w:p>
         </w:tc>
@@ -2620,13 +2711,14 @@
       <w:pPr>
         <w:pStyle w:val="Heading2"/>
       </w:pPr>
-      <w:bookmarkStart w:id="11" w:name="X9c0dbf4cc3cf385bf7113d7576cbc751208f4e1"/>
-      <w:bookmarkStart w:id="12" w:name="_Toc78371558"/>
-      <w:bookmarkEnd w:id="8"/>
-      <w:r>
+      <w:bookmarkStart w:id="14" w:name="_Toc78371558"/>
+      <w:bookmarkStart w:id="15" w:name="X9c0dbf4cc3cf385bf7113d7576cbc751208f4e1"/>
+      <w:bookmarkEnd w:id="12"/>
+      <w:r>
+        <w:lastRenderedPageBreak/>
         <w:t>Supplementary Table 3: Adherence and switching by drug class</w:t>
       </w:r>
-      <w:bookmarkEnd w:id="12"/>
+      <w:bookmarkEnd w:id="14"/>
     </w:p>
     <w:p>
       <w:pPr>
@@ -2635,11 +2727,11 @@
       <w:r>
         <w:t xml:space="preserve">Table 2: </w:t>
       </w:r>
-      <w:bookmarkStart w:id="13" w:name="tab:cprdSSA-table"/>
+      <w:bookmarkStart w:id="16" w:name="tab:cprdSSA-table"/>
       <w:r>
         <w:t>Adherence and switching by drug class.</w:t>
       </w:r>
-      <w:bookmarkEnd w:id="13"/>
+      <w:bookmarkEnd w:id="16"/>
     </w:p>
     <w:tbl>
       <w:tblPr>
@@ -3809,25 +3901,26 @@
       <w:pPr>
         <w:pStyle w:val="Heading1"/>
       </w:pPr>
-      <w:bookmarkStart w:id="14" w:name="supp-fig"/>
-      <w:bookmarkStart w:id="15" w:name="_Toc78371559"/>
-      <w:bookmarkEnd w:id="4"/>
-      <w:bookmarkEnd w:id="11"/>
-      <w:r>
+      <w:bookmarkStart w:id="17" w:name="_Toc78371559"/>
+      <w:bookmarkStart w:id="18" w:name="supp-fig"/>
+      <w:bookmarkEnd w:id="8"/>
+      <w:bookmarkEnd w:id="15"/>
+      <w:r>
+        <w:lastRenderedPageBreak/>
         <w:t>Supplementary figures</w:t>
       </w:r>
-      <w:bookmarkEnd w:id="15"/>
+      <w:bookmarkEnd w:id="17"/>
     </w:p>
     <w:p>
       <w:pPr>
         <w:pStyle w:val="Heading2"/>
       </w:pPr>
-      <w:bookmarkStart w:id="16" w:name="supp-fig-outcome-decision"/>
-      <w:bookmarkStart w:id="17" w:name="_Toc78371560"/>
+      <w:bookmarkStart w:id="19" w:name="_Toc78371560"/>
+      <w:bookmarkStart w:id="20" w:name="supp-fig-outcome-decision"/>
       <w:r>
         <w:t>Supplementary Figure 1</w:t>
       </w:r>
-      <w:bookmarkEnd w:id="17"/>
+      <w:bookmarkEnd w:id="19"/>
     </w:p>
     <w:p>
       <w:r>
@@ -3835,7 +3928,7 @@
           <w:noProof/>
         </w:rPr>
         <w:drawing>
-          <wp:inline distT="0" distB="0" distL="0" distR="0" wp14:anchorId="4AA88502" wp14:editId="4AA88503">
+          <wp:inline distT="0" distB="0" distL="0" distR="0" wp14:anchorId="23C63213" wp14:editId="057BD866">
             <wp:extent cx="5943600" cy="3168282"/>
             <wp:effectExtent l="0" t="0" r="0" b="0"/>
             <wp:docPr id="1" name="Picture" descr="Figure 1: The algorithm used to choose between two diagnosis. This decision tree is adapted with permission from Walker et al (2020).(2)"/>
@@ -3882,7 +3975,15 @@
         <w:pStyle w:val="ImageCaption"/>
       </w:pPr>
       <w:r>
-        <w:t xml:space="preserve">Figure 1: The algorithm used to choose between two diagnosis. This decision tree is adapted with permission from Walker </w:t>
+        <w:t xml:space="preserve">Figure 1: The algorithm used to choose between two </w:t>
+      </w:r>
+      <w:proofErr w:type="gramStart"/>
+      <w:r>
+        <w:t>diagnosis</w:t>
+      </w:r>
+      <w:proofErr w:type="gramEnd"/>
+      <w:r>
+        <w:t xml:space="preserve">. This decision tree is adapted with permission from Walker </w:t>
       </w:r>
       <w:r>
         <w:rPr>
@@ -3903,13 +4004,14 @@
       <w:pPr>
         <w:pStyle w:val="Heading2"/>
       </w:pPr>
-      <w:bookmarkStart w:id="18" w:name="supp-fig-attrition"/>
-      <w:bookmarkStart w:id="19" w:name="_Toc78371561"/>
-      <w:bookmarkEnd w:id="16"/>
-      <w:r>
+      <w:bookmarkStart w:id="21" w:name="_Toc78371561"/>
+      <w:bookmarkStart w:id="22" w:name="supp-fig-attrition"/>
+      <w:bookmarkEnd w:id="20"/>
+      <w:r>
+        <w:lastRenderedPageBreak/>
         <w:t>Supplementary Figure 2</w:t>
       </w:r>
-      <w:bookmarkEnd w:id="19"/>
+      <w:bookmarkEnd w:id="21"/>
     </w:p>
     <w:p>
       <w:pPr>
@@ -3920,7 +4022,7 @@
           <w:noProof/>
         </w:rPr>
         <w:drawing>
-          <wp:inline distT="0" distB="0" distL="0" distR="0" wp14:anchorId="4AA88504" wp14:editId="393F84CB">
+          <wp:inline distT="0" distB="0" distL="0" distR="0" wp14:anchorId="7B297E31" wp14:editId="01DB2666">
             <wp:extent cx="5004906" cy="7349076"/>
             <wp:effectExtent l="0" t="0" r="0" b="0"/>
             <wp:docPr id="2" name="Picture" descr="Figure 2: Attrition of participants as the eligibility criteria were applied."/>
@@ -3977,19 +4079,14 @@
       <w:pPr>
         <w:pStyle w:val="Heading2"/>
       </w:pPr>
-      <w:bookmarkStart w:id="20" w:name="supp-fig-unadjusted"/>
-      <w:bookmarkStart w:id="21" w:name="_Toc78371562"/>
-      <w:bookmarkEnd w:id="18"/>
-      <w:r>
-        <w:t>S</w:t>
-      </w:r>
-      <w:r>
-        <w:t>upplementar</w:t>
-      </w:r>
-      <w:r>
-        <w:t>y Figure 3</w:t>
-      </w:r>
-      <w:bookmarkEnd w:id="21"/>
+      <w:bookmarkStart w:id="23" w:name="_Toc78371562"/>
+      <w:bookmarkStart w:id="24" w:name="supp-fig-unadjusted"/>
+      <w:bookmarkEnd w:id="22"/>
+      <w:r>
+        <w:lastRenderedPageBreak/>
+        <w:t>Supplementary Figure 3</w:t>
+      </w:r>
+      <w:bookmarkEnd w:id="23"/>
     </w:p>
     <w:p>
       <w:r>
@@ -3997,7 +4094,7 @@
           <w:noProof/>
         </w:rPr>
         <w:drawing>
-          <wp:inline distT="0" distB="0" distL="0" distR="0" wp14:anchorId="4AA88506" wp14:editId="4AA88507">
+          <wp:inline distT="0" distB="0" distL="0" distR="0" wp14:anchorId="4F5CCFA0" wp14:editId="36960C4A">
             <wp:extent cx="5943600" cy="5017339"/>
             <wp:effectExtent l="0" t="0" r="0" b="0"/>
             <wp:docPr id="3" name="Picture" descr="Figure 3: Association of any lipid regulating agent with a dementia or related outcome using three models adjusted for age, age and sex, and all covariates respectively."/>
@@ -4056,13 +4153,14 @@
       <w:pPr>
         <w:pStyle w:val="Heading2"/>
       </w:pPr>
-      <w:bookmarkStart w:id="22" w:name="supp-fig-pregnancy"/>
-      <w:bookmarkStart w:id="23" w:name="_Toc78371563"/>
-      <w:bookmarkEnd w:id="20"/>
-      <w:r>
+      <w:bookmarkStart w:id="25" w:name="_Toc78371563"/>
+      <w:bookmarkStart w:id="26" w:name="supp-fig-pregnancy"/>
+      <w:bookmarkEnd w:id="24"/>
+      <w:r>
+        <w:lastRenderedPageBreak/>
         <w:t>Supplementary Figure 4</w:t>
       </w:r>
-      <w:bookmarkEnd w:id="23"/>
+      <w:bookmarkEnd w:id="25"/>
     </w:p>
     <w:p>
       <w:r>
@@ -4070,7 +4168,7 @@
           <w:noProof/>
         </w:rPr>
         <w:drawing>
-          <wp:inline distT="0" distB="0" distL="0" distR="0" wp14:anchorId="4AA88508" wp14:editId="4AA88509">
+          <wp:inline distT="0" distB="0" distL="0" distR="0" wp14:anchorId="35623139" wp14:editId="13073658">
             <wp:extent cx="5943600" cy="4068214"/>
             <wp:effectExtent l="0" t="0" r="0" b="0"/>
             <wp:docPr id="4" name="Picture" descr="Figure 4: Association of any lipid regulating agent with a dementia or related outcome, removing participants who were less than 55 years of age at index."/>
@@ -4129,13 +4227,14 @@
       <w:pPr>
         <w:pStyle w:val="Heading2"/>
       </w:pPr>
-      <w:bookmarkStart w:id="24" w:name="supp-fig-sta-type"/>
-      <w:bookmarkStart w:id="25" w:name="_Toc78371564"/>
-      <w:bookmarkEnd w:id="22"/>
-      <w:r>
+      <w:bookmarkStart w:id="27" w:name="_Toc78371564"/>
+      <w:bookmarkStart w:id="28" w:name="supp-fig-sta-type"/>
+      <w:bookmarkEnd w:id="26"/>
+      <w:r>
+        <w:lastRenderedPageBreak/>
         <w:t>Supplementary Figure 5</w:t>
       </w:r>
-      <w:bookmarkEnd w:id="25"/>
+      <w:bookmarkEnd w:id="27"/>
     </w:p>
     <w:p>
       <w:r>
@@ -4143,7 +4242,7 @@
           <w:noProof/>
         </w:rPr>
         <w:drawing>
-          <wp:inline distT="0" distB="0" distL="0" distR="0" wp14:anchorId="4AA8850A" wp14:editId="4AA8850B">
+          <wp:inline distT="0" distB="0" distL="0" distR="0" wp14:anchorId="16BC9142" wp14:editId="5B1D48CC">
             <wp:extent cx="5943600" cy="4087549"/>
             <wp:effectExtent l="0" t="0" r="0" b="0"/>
             <wp:docPr id="5" name="Picture" descr="Figure 5: Association of statins with a dementia or related outcome, stratified by statin lipophilic/hydrophilic properties."/>
@@ -4190,10 +4289,7 @@
         <w:pStyle w:val="ImageCaption"/>
       </w:pPr>
       <w:r>
-        <w:t>Figure 5: Association of statins with a dementia or related outcome, strat</w:t>
-      </w:r>
-      <w:r>
-        <w:t>ified by statin lipophilic/hydrophilic properties.</w:t>
+        <w:t>Figure 5: Association of statins with a dementia or related outcome, stratified by statin lipophilic/hydrophilic properties.</w:t>
       </w:r>
     </w:p>
     <w:p>
@@ -4205,13 +4301,14 @@
       <w:pPr>
         <w:pStyle w:val="Heading2"/>
       </w:pPr>
-      <w:bookmarkStart w:id="26" w:name="supp-fig-backpain"/>
-      <w:bookmarkStart w:id="27" w:name="_Toc78371565"/>
-      <w:bookmarkEnd w:id="24"/>
-      <w:r>
+      <w:bookmarkStart w:id="29" w:name="_Toc78371565"/>
+      <w:bookmarkStart w:id="30" w:name="supp-fig-backpain"/>
+      <w:bookmarkEnd w:id="28"/>
+      <w:r>
+        <w:lastRenderedPageBreak/>
         <w:t>Supplementary Figure 6</w:t>
       </w:r>
-      <w:bookmarkEnd w:id="27"/>
+      <w:bookmarkEnd w:id="29"/>
     </w:p>
     <w:p>
       <w:r>
@@ -4219,7 +4316,7 @@
           <w:noProof/>
         </w:rPr>
         <w:drawing>
-          <wp:inline distT="0" distB="0" distL="0" distR="0" wp14:anchorId="4AA8850C" wp14:editId="4AA8850D">
+          <wp:inline distT="0" distB="0" distL="0" distR="0" wp14:anchorId="0D7EA051" wp14:editId="4DD8ED9C">
             <wp:extent cx="5943600" cy="2135368"/>
             <wp:effectExtent l="0" t="0" r="0" b="0"/>
             <wp:docPr id="6" name="Picture" descr="Figure 6: Association of any lipid regulating agent with backpain, ischemic heart disease (IHD), and Type 2 diabetes."/>
@@ -4278,55 +4375,56 @@
       <w:pPr>
         <w:pStyle w:val="Heading1"/>
       </w:pPr>
-      <w:bookmarkStart w:id="28" w:name="references-for-supplementary-materials"/>
-      <w:bookmarkStart w:id="29" w:name="_Toc78371566"/>
-      <w:bookmarkEnd w:id="14"/>
-      <w:bookmarkEnd w:id="26"/>
-      <w:r>
+      <w:bookmarkStart w:id="31" w:name="_Toc78371566"/>
+      <w:bookmarkEnd w:id="18"/>
+      <w:bookmarkEnd w:id="30"/>
+      <w:r>
+        <w:lastRenderedPageBreak/>
         <w:t>References for supplementary materials</w:t>
       </w:r>
-      <w:bookmarkEnd w:id="29"/>
+      <w:bookmarkEnd w:id="31"/>
     </w:p>
     <w:p>
       <w:pPr>
         <w:pStyle w:val="Bibliography"/>
       </w:pPr>
-      <w:bookmarkStart w:id="30" w:name="ref-nicholls2016record"/>
-      <w:bookmarkStart w:id="31" w:name="refs"/>
+      <w:bookmarkStart w:id="32" w:name="ref-nicholls2016record"/>
       <w:r>
         <w:t xml:space="preserve">1. </w:t>
       </w:r>
       <w:r>
         <w:tab/>
-        <w:t>Nicholls SG, Langan SM, Sørensen HT, Petersen I, Benchimol EI. The RECORD reporting guideline</w:t>
-      </w:r>
-      <w:r>
-        <w:t xml:space="preserve">s: Meeting the methodological and ethical demands of transparency in research using routinely-collected health data. Clinical epidemiology. 2016;8:389. </w:t>
+        <w:t xml:space="preserve">Nicholls SG, Langan SM, Sørensen HT, Petersen I, Benchimol EI. The RECORD reporting guidelines: Meeting the methodological and ethical demands of transparency in research using </w:t>
+      </w:r>
+      <w:proofErr w:type="gramStart"/>
+      <w:r>
+        <w:t>routinely-collected</w:t>
+      </w:r>
+      <w:proofErr w:type="gramEnd"/>
+      <w:r>
+        <w:t xml:space="preserve"> health data. Clinical epidemiology. 2016;8:389. </w:t>
       </w:r>
     </w:p>
     <w:p>
       <w:pPr>
         <w:pStyle w:val="Bibliography"/>
       </w:pPr>
-      <w:bookmarkStart w:id="32" w:name="ref-walker2020"/>
-      <w:bookmarkEnd w:id="30"/>
+      <w:bookmarkStart w:id="33" w:name="ref-walker2020"/>
+      <w:bookmarkEnd w:id="32"/>
       <w:r>
         <w:t xml:space="preserve">2. </w:t>
       </w:r>
       <w:r>
         <w:tab/>
-        <w:t>Walker VM, Davies NM, Martin RM, Kehoe PG. Comparison of Antihypertensive Drug Classes for Dementia</w:t>
-      </w:r>
-      <w:r>
-        <w:t xml:space="preserve"> Prevention. Epidemiology. 2020 Nov;31(6):852–9. </w:t>
+        <w:t xml:space="preserve">Walker VM, Davies NM, Martin RM, Kehoe PG. Comparison of Antihypertensive Drug Classes for Dementia Prevention. Epidemiology. 2020 Nov;31(6):852–9. </w:t>
       </w:r>
     </w:p>
     <w:p>
       <w:pPr>
         <w:pStyle w:val="Bibliography"/>
       </w:pPr>
-      <w:bookmarkStart w:id="33" w:name="ref-khan2010"/>
-      <w:bookmarkEnd w:id="32"/>
+      <w:bookmarkStart w:id="34" w:name="ref-khan2010"/>
+      <w:bookmarkEnd w:id="33"/>
       <w:r>
         <w:t xml:space="preserve">3. </w:t>
       </w:r>
@@ -4339,38 +4437,52 @@
       <w:pPr>
         <w:pStyle w:val="Bibliography"/>
       </w:pPr>
-      <w:bookmarkStart w:id="34" w:name="ref-taylor2016"/>
-      <w:bookmarkEnd w:id="33"/>
+      <w:bookmarkStart w:id="35" w:name="ref-taylor2016"/>
+      <w:bookmarkEnd w:id="34"/>
       <w:r>
         <w:t xml:space="preserve">4. </w:t>
       </w:r>
       <w:r>
         <w:tab/>
-        <w:t xml:space="preserve">Taylor GMJ, Taylor AE, Thomas KH, Jones </w:t>
-      </w:r>
-      <w:r>
-        <w:t xml:space="preserve">T, Martin RM, Munafò MR, et al. Effectiveness of varenicline versus nicotine replacement therapy on long-term smoking cessation in primary care: A prospective, cohort study of electronic medical records. The Lancet. 2016 Nov;388:S107. </w:t>
+        <w:t xml:space="preserve">Taylor GMJ, Taylor AE, Thomas KH, Jones T, Martin RM, </w:t>
+      </w:r>
+      <w:proofErr w:type="spellStart"/>
+      <w:r>
+        <w:t>Munafò</w:t>
+      </w:r>
+      <w:proofErr w:type="spellEnd"/>
+      <w:r>
+        <w:t xml:space="preserve"> MR, et al. Effectiveness of varenicline versus nicotine replacement therapy on long-term smoking cessation in primary care: A prospective, cohort study of electronic medical records. The Lancet. 2016 Nov;388:S107. </w:t>
+      </w:r>
+    </w:p>
+    <w:bookmarkEnd w:id="35"/>
+    <w:p>
+      <w:pPr>
+        <w:pStyle w:val="Bibliography"/>
+      </w:pPr>
+      <w:r>
+        <w:t xml:space="preserve">5. </w:t>
+      </w:r>
+      <w:r>
+        <w:tab/>
+        <w:t xml:space="preserve">Wright AK, </w:t>
+      </w:r>
+      <w:proofErr w:type="spellStart"/>
+      <w:r>
+        <w:t>Kontopantelis</w:t>
+      </w:r>
+      <w:proofErr w:type="spellEnd"/>
+      <w:r>
+        <w:t xml:space="preserve"> E, Emsley R, Buchan I, Sattar N, Rutter MK, et al. Life Expectancy and Cause-Specific Mortality in Type 2 Diabetes: A Population-Based Cohort Study Quantifying Relationships in Ethnic Subgroups. Diabetes Care. 2017 Mar;40(3):338–45. </w:t>
       </w:r>
     </w:p>
     <w:p>
-      <w:pPr>
-        <w:pStyle w:val="Bibliography"/>
-      </w:pPr>
-      <w:bookmarkStart w:id="35" w:name="ref-wright2017"/>
-      <w:bookmarkEnd w:id="34"/>
-      <w:r>
-        <w:t xml:space="preserve">5. </w:t>
-      </w:r>
-      <w:r>
-        <w:tab/>
-        <w:t>Wright AK, Konto</w:t>
-      </w:r>
-      <w:r>
-        <w:t xml:space="preserve">pantelis E, Emsley R, Buchan I, Sattar N, Rutter MK, et al. Life Expectancy and Cause-Specific Mortality in Type 2 Diabetes: A Population-Based Cohort Study Quantifying Relationships in Ethnic Subgroups. Diabetes Care. 2017 Mar;40(3):338–45. </w:t>
-      </w:r>
-      <w:bookmarkEnd w:id="28"/>
-      <w:bookmarkEnd w:id="31"/>
-      <w:bookmarkEnd w:id="35"/>
+      <w:r>
+        <w:t xml:space="preserve"> </w:t>
+      </w:r>
+      <w:bookmarkEnd w:id="0"/>
+      <w:bookmarkEnd w:id="1"/>
+      <w:bookmarkEnd w:id="2"/>
     </w:p>
     <w:sectPr>
       <w:footerReference w:type="default" r:id="rId13"/>

</xml_diff>